<commit_message>
Documentação Tecnica - A andar
</commit_message>
<xml_diff>
--- a/PROJECT_AIAC/docs/Documentação Tecnica.docx
+++ b/PROJECT_AIAC/docs/Documentação Tecnica.docx
@@ -263,7 +263,15 @@
       </w:pPr>
     </w:p>
     <w:p>
-      <w:r>
+      <w:pPr>
+        <w:rPr>
+          <w:b/>
+        </w:rPr>
+      </w:pPr>
+      <w:r>
+        <w:rPr>
+          <w:b/>
+        </w:rPr>
         <w:lastRenderedPageBreak/>
         <w:t>DESCRIÇÃO DO SISTEMA</w:t>
       </w:r>
@@ -276,8 +284,16 @@
           <w:ilvl w:val="0"/>
           <w:numId w:val="1"/>
         </w:numPr>
-      </w:pPr>
-      <w:r>
+        <w:rPr>
+          <w:b/>
+          <w:color w:val="FF0000"/>
+        </w:rPr>
+      </w:pPr>
+      <w:r>
+        <w:rPr>
+          <w:b/>
+          <w:color w:val="FF0000"/>
+        </w:rPr>
         <w:t>Descrição do que o sistema faz</w:t>
       </w:r>
     </w:p>
@@ -288,8 +304,16 @@
           <w:ilvl w:val="0"/>
           <w:numId w:val="1"/>
         </w:numPr>
-      </w:pPr>
-      <w:r>
+        <w:rPr>
+          <w:b/>
+          <w:color w:val="FF0000"/>
+        </w:rPr>
+      </w:pPr>
+      <w:r>
+        <w:rPr>
+          <w:b/>
+          <w:color w:val="FF0000"/>
+        </w:rPr>
         <w:t xml:space="preserve">Imagem da nossa arquitectura do sistema </w:t>
       </w:r>
     </w:p>
@@ -332,6 +356,12 @@
         <w:rPr>
           <w:b/>
         </w:rPr>
+        <w:t>, Carregamento de Bibliotecas C</w:t>
+      </w:r>
+      <w:r>
+        <w:rPr>
+          <w:b/>
+        </w:rPr>
         <w:t xml:space="preserve"> </w:t>
       </w:r>
       <w:r>
@@ -506,6 +536,64 @@
         <w:rPr>
           <w:b/>
         </w:rPr>
+        <w:t>Carregamento de Bibliotecas C</w:t>
+      </w:r>
+    </w:p>
+    <w:p>
+      <w:pPr>
+        <w:rPr>
+          <w:b/>
+        </w:rPr>
+      </w:pPr>
+      <w:r>
+        <w:t xml:space="preserve">Compreende o modulo </w:t>
+      </w:r>
+      <w:r>
+        <w:rPr>
+          <w:b/>
+        </w:rPr>
+        <w:t>aiaic.</w:t>
+      </w:r>
+      <w:r>
+        <w:rPr>
+          <w:b/>
+        </w:rPr>
+        <w:t>aesC</w:t>
+      </w:r>
+      <w:r>
+        <w:t xml:space="preserve"> que abrange todas as funcionalidades que permitem carregar o codigo C a ser utilizado pelo</w:t>
+      </w:r>
+      <w:r>
+        <w:rPr>
+          <w:b/>
+        </w:rPr>
+        <w:t xml:space="preserve"> </w:t>
+      </w:r>
+      <w:r>
+        <w:rPr>
+          <w:b/>
+          <w:color w:val="FF0000"/>
+        </w:rPr>
+        <w:t>Middleware do prof</w:t>
+      </w:r>
+    </w:p>
+    <w:p>
+      <w:pPr>
+        <w:rPr>
+          <w:b/>
+        </w:rPr>
+      </w:pPr>
+    </w:p>
+    <w:p>
+      <w:pPr>
+        <w:rPr>
+          <w:b/>
+        </w:rPr>
+      </w:pPr>
+      <w:r>
+        <w:rPr>
+          <w:b/>
+        </w:rPr>
         <w:t>Utilitários</w:t>
       </w:r>
     </w:p>
@@ -528,7 +616,15 @@
     </w:p>
     <w:p/>
     <w:p>
-      <w:r>
+      <w:pPr>
+        <w:rPr>
+          <w:b/>
+        </w:rPr>
+      </w:pPr>
+      <w:r>
+        <w:rPr>
+          <w:b/>
+        </w:rPr>
         <w:t>DESCRIÇÃO DOS MODULOS</w:t>
       </w:r>
     </w:p>
@@ -555,157 +651,223 @@
     </w:p>
     <w:p>
       <w:r>
-        <w:t>Descrição tecnica do que faz a classe Main</w:t>
-      </w:r>
-    </w:p>
-    <w:p>
-      <w:pPr>
-        <w:rPr>
-          <w:b/>
-        </w:rPr>
-      </w:pPr>
-    </w:p>
-    <w:p>
-      <w:pPr>
-        <w:rPr>
-          <w:b/>
-        </w:rPr>
-      </w:pPr>
-      <w:r>
-        <w:rPr>
-          <w:b/>
-        </w:rPr>
-        <w:t>aiac.aesJAVA</w:t>
-      </w:r>
-    </w:p>
-    <w:p>
-      <w:pPr>
-        <w:rPr>
-          <w:b/>
-        </w:rPr>
-      </w:pPr>
-    </w:p>
-    <w:p>
-      <w:r>
-        <w:t>Descrição tecnica do que faz a classes AES_API, AES</w:t>
-      </w:r>
-      <w:r>
-        <w:t>Main, BlockCypherMode, CypherMode e FileRW</w:t>
-      </w:r>
-    </w:p>
-    <w:p>
-      <w:pPr>
-        <w:rPr>
-          <w:b/>
-        </w:rPr>
-      </w:pPr>
-    </w:p>
-    <w:p>
-      <w:pPr>
-        <w:rPr>
-          <w:b/>
-        </w:rPr>
-      </w:pPr>
-      <w:r>
-        <w:rPr>
-          <w:b/>
-        </w:rPr>
-        <w:t>aiac.ptcc</w:t>
-      </w:r>
-    </w:p>
-    <w:p>
-      <w:pPr>
-        <w:rPr>
-          <w:b/>
-        </w:rPr>
-      </w:pPr>
-    </w:p>
-    <w:p>
-      <w:r>
-        <w:t xml:space="preserve">Descrição </w:t>
-      </w:r>
-      <w:r>
-        <w:t>tecnica do que faz a classes CCAPI e Utils</w:t>
-      </w:r>
-    </w:p>
-    <w:p>
-      <w:pPr>
-        <w:rPr>
-          <w:b/>
-        </w:rPr>
-      </w:pPr>
-    </w:p>
-    <w:p>
-      <w:pPr>
-        <w:rPr>
-          <w:b/>
-        </w:rPr>
-      </w:pPr>
-      <w:r>
-        <w:rPr>
-          <w:b/>
-        </w:rPr>
-        <w:t>aiac.tools</w:t>
-      </w:r>
-    </w:p>
-    <w:p>
-      <w:pPr>
-        <w:rPr>
-          <w:b/>
-        </w:rPr>
-      </w:pPr>
-    </w:p>
-    <w:p>
-      <w:r>
-        <w:t xml:space="preserve">Descrição </w:t>
-      </w:r>
-      <w:r>
-        <w:t>tecnica do que faz a classes Clock, Convert e ReadWrite</w:t>
-      </w:r>
-    </w:p>
-    <w:p>
-      <w:pPr>
-        <w:rPr>
-          <w:b/>
-        </w:rPr>
-      </w:pPr>
-    </w:p>
-    <w:p>
-      <w:pPr>
-        <w:rPr>
-          <w:b/>
-        </w:rPr>
-      </w:pPr>
-      <w:r>
-        <w:rPr>
-          <w:b/>
-        </w:rPr>
-        <w:t>aiac.zip</w:t>
-      </w:r>
-    </w:p>
-    <w:p>
-      <w:pPr>
-        <w:rPr>
-          <w:b/>
-        </w:rPr>
-      </w:pPr>
-    </w:p>
-    <w:p>
-      <w:r>
-        <w:t>Descrição tecnica do</w:t>
-      </w:r>
-      <w:r>
-        <w:t xml:space="preserve"> que faz a classe Unzip</w:t>
+        <w:t>O modulo aiac é a directoria root de todo o sistema. Neste modulo para além de estarem contidos todos os outros modulos, temos ainda uma classe designada Main.</w:t>
+      </w:r>
+    </w:p>
+    <w:p/>
+    <w:p>
+      <w:r>
+        <w:t>É através da classe Main que todos os metodos do sistema são invocados.</w:t>
+      </w:r>
+      <w:r>
+        <w:t xml:space="preserve"> </w:t>
+      </w:r>
+      <w:r>
+        <w:t xml:space="preserve"> Para a execução do sistema são contemplados 5 argumentos, sendo 3 deles opcionais. Ao invocar o sistema o utilizador terá obrigatoriamente de indicar em que modo está a trabalhar, envio ou recepção e qual o caminho para o email que quer enviar ou abrir. </w:t>
       </w:r>
       <w:bookmarkStart w:id="0" w:name="_GoBack"/>
       <w:bookmarkEnd w:id="0"/>
     </w:p>
     <w:p>
-      <w:pPr>
-        <w:rPr>
-          <w:b/>
-        </w:rPr>
-      </w:pPr>
+      <w:r>
+        <w:t>Essa invocação é feita de forma diferente dependendo do modo que estivermos a operar, envio ou recepção.</w:t>
+      </w:r>
+    </w:p>
+    <w:p/>
+    <w:p>
+      <w:pPr>
+        <w:pStyle w:val="ListParagraph"/>
+        <w:numPr>
+          <w:ilvl w:val="0"/>
+          <w:numId w:val="3"/>
+        </w:numPr>
+        <w:rPr>
+          <w:u w:val="single"/>
+        </w:rPr>
+      </w:pPr>
+      <w:r>
+        <w:rPr>
+          <w:u w:val="single"/>
+        </w:rPr>
+        <w:t>Modo Envio</w:t>
+      </w:r>
+    </w:p>
+    <w:p>
+      <w:r>
+        <w:t xml:space="preserve">Quando </w:t>
+      </w:r>
+    </w:p>
+    <w:p>
+      <w:pPr>
+        <w:rPr>
+          <w:b/>
+        </w:rPr>
+      </w:pPr>
+    </w:p>
+    <w:p>
+      <w:pPr>
+        <w:rPr>
+          <w:b/>
+        </w:rPr>
+      </w:pPr>
+      <w:r>
+        <w:rPr>
+          <w:b/>
+        </w:rPr>
+        <w:t>aiac.aesJAVA</w:t>
+      </w:r>
+    </w:p>
+    <w:p>
+      <w:pPr>
+        <w:rPr>
+          <w:b/>
+        </w:rPr>
+      </w:pPr>
+    </w:p>
+    <w:p>
+      <w:r>
+        <w:t>Descrição tecnica do que faz a classes AES_API, AES</w:t>
+      </w:r>
+      <w:r>
+        <w:t>Main, BlockCypherMode, CypherMode e FileRW</w:t>
+      </w:r>
+    </w:p>
+    <w:p>
+      <w:pPr>
+        <w:rPr>
+          <w:b/>
+        </w:rPr>
+      </w:pPr>
+    </w:p>
+    <w:p>
+      <w:pPr>
+        <w:rPr>
+          <w:b/>
+        </w:rPr>
+      </w:pPr>
+      <w:r>
+        <w:rPr>
+          <w:b/>
+        </w:rPr>
+        <w:t>aiac.ptcc</w:t>
+      </w:r>
+    </w:p>
+    <w:p>
+      <w:pPr>
+        <w:rPr>
+          <w:b/>
+        </w:rPr>
+      </w:pPr>
+    </w:p>
+    <w:p>
+      <w:r>
+        <w:t xml:space="preserve">Descrição </w:t>
+      </w:r>
+      <w:r>
+        <w:t>tecnica do que faz a classes CCAPI e Utils</w:t>
+      </w:r>
+    </w:p>
+    <w:p>
+      <w:pPr>
+        <w:rPr>
+          <w:b/>
+        </w:rPr>
+      </w:pPr>
+    </w:p>
+    <w:p>
+      <w:pPr>
+        <w:rPr>
+          <w:b/>
+        </w:rPr>
+      </w:pPr>
+      <w:r>
+        <w:rPr>
+          <w:b/>
+        </w:rPr>
+        <w:t>aiac.tools</w:t>
+      </w:r>
+    </w:p>
+    <w:p>
+      <w:pPr>
+        <w:rPr>
+          <w:b/>
+        </w:rPr>
+      </w:pPr>
+    </w:p>
+    <w:p>
+      <w:r>
+        <w:t xml:space="preserve">Descrição </w:t>
+      </w:r>
+      <w:r>
+        <w:t>tecnica do que faz a classes Clock, Convert e ReadWrite</w:t>
+      </w:r>
+    </w:p>
+    <w:p>
+      <w:pPr>
+        <w:rPr>
+          <w:b/>
+        </w:rPr>
+      </w:pPr>
+    </w:p>
+    <w:p>
+      <w:pPr>
+        <w:rPr>
+          <w:b/>
+        </w:rPr>
+      </w:pPr>
+      <w:r>
+        <w:rPr>
+          <w:b/>
+        </w:rPr>
+        <w:t>aiac.zip</w:t>
+      </w:r>
+    </w:p>
+    <w:p>
+      <w:pPr>
+        <w:rPr>
+          <w:b/>
+        </w:rPr>
+      </w:pPr>
+    </w:p>
+    <w:p>
+      <w:r>
+        <w:t>Descrição tecnica do</w:t>
+      </w:r>
+      <w:r>
+        <w:t xml:space="preserve"> que faz a classe Unzip</w:t>
+      </w:r>
+    </w:p>
+    <w:p>
+      <w:pPr>
+        <w:rPr>
+          <w:b/>
+        </w:rPr>
+      </w:pPr>
+    </w:p>
+    <w:p>
+      <w:pPr>
+        <w:rPr>
+          <w:b/>
+        </w:rPr>
+      </w:pPr>
+      <w:r>
+        <w:rPr>
+          <w:b/>
+        </w:rPr>
+        <w:t>aiac.aesC</w:t>
+      </w:r>
+    </w:p>
+    <w:p>
+      <w:pPr>
+        <w:rPr>
+          <w:b/>
+        </w:rPr>
+      </w:pPr>
+    </w:p>
+    <w:p>
+      <w:r>
+        <w:t>Descrição tecnica do que faz as classes ...</w:t>
+      </w:r>
     </w:p>
     <w:p>
       <w:pPr>
@@ -848,6 +1010,119 @@
     </w:lvl>
   </w:abstractNum>
   <w:abstractNum w:abstractNumId="1">
+    <w:nsid w:val="760323D8"/>
+    <w:multiLevelType w:val="hybridMultilevel"/>
+    <w:tmpl w:val="B5B6817C"/>
+    <w:lvl w:ilvl="0" w:tplc="04090001">
+      <w:start w:val="1"/>
+      <w:numFmt w:val="bullet"/>
+      <w:lvlText w:val=""/>
+      <w:lvlJc w:val="left"/>
+      <w:pPr>
+        <w:ind w:left="720" w:hanging="360"/>
+      </w:pPr>
+      <w:rPr>
+        <w:rFonts w:ascii="Symbol" w:hAnsi="Symbol" w:hint="default"/>
+      </w:rPr>
+    </w:lvl>
+    <w:lvl w:ilvl="1" w:tplc="04090003" w:tentative="1">
+      <w:start w:val="1"/>
+      <w:numFmt w:val="bullet"/>
+      <w:lvlText w:val="o"/>
+      <w:lvlJc w:val="left"/>
+      <w:pPr>
+        <w:ind w:left="1440" w:hanging="360"/>
+      </w:pPr>
+      <w:rPr>
+        <w:rFonts w:ascii="Courier New" w:hAnsi="Courier New" w:hint="default"/>
+      </w:rPr>
+    </w:lvl>
+    <w:lvl w:ilvl="2" w:tplc="04090005" w:tentative="1">
+      <w:start w:val="1"/>
+      <w:numFmt w:val="bullet"/>
+      <w:lvlText w:val=""/>
+      <w:lvlJc w:val="left"/>
+      <w:pPr>
+        <w:ind w:left="2160" w:hanging="360"/>
+      </w:pPr>
+      <w:rPr>
+        <w:rFonts w:ascii="Wingdings" w:hAnsi="Wingdings" w:hint="default"/>
+      </w:rPr>
+    </w:lvl>
+    <w:lvl w:ilvl="3" w:tplc="04090001" w:tentative="1">
+      <w:start w:val="1"/>
+      <w:numFmt w:val="bullet"/>
+      <w:lvlText w:val=""/>
+      <w:lvlJc w:val="left"/>
+      <w:pPr>
+        <w:ind w:left="2880" w:hanging="360"/>
+      </w:pPr>
+      <w:rPr>
+        <w:rFonts w:ascii="Symbol" w:hAnsi="Symbol" w:hint="default"/>
+      </w:rPr>
+    </w:lvl>
+    <w:lvl w:ilvl="4" w:tplc="04090003" w:tentative="1">
+      <w:start w:val="1"/>
+      <w:numFmt w:val="bullet"/>
+      <w:lvlText w:val="o"/>
+      <w:lvlJc w:val="left"/>
+      <w:pPr>
+        <w:ind w:left="3600" w:hanging="360"/>
+      </w:pPr>
+      <w:rPr>
+        <w:rFonts w:ascii="Courier New" w:hAnsi="Courier New" w:hint="default"/>
+      </w:rPr>
+    </w:lvl>
+    <w:lvl w:ilvl="5" w:tplc="04090005" w:tentative="1">
+      <w:start w:val="1"/>
+      <w:numFmt w:val="bullet"/>
+      <w:lvlText w:val=""/>
+      <w:lvlJc w:val="left"/>
+      <w:pPr>
+        <w:ind w:left="4320" w:hanging="360"/>
+      </w:pPr>
+      <w:rPr>
+        <w:rFonts w:ascii="Wingdings" w:hAnsi="Wingdings" w:hint="default"/>
+      </w:rPr>
+    </w:lvl>
+    <w:lvl w:ilvl="6" w:tplc="04090001" w:tentative="1">
+      <w:start w:val="1"/>
+      <w:numFmt w:val="bullet"/>
+      <w:lvlText w:val=""/>
+      <w:lvlJc w:val="left"/>
+      <w:pPr>
+        <w:ind w:left="5040" w:hanging="360"/>
+      </w:pPr>
+      <w:rPr>
+        <w:rFonts w:ascii="Symbol" w:hAnsi="Symbol" w:hint="default"/>
+      </w:rPr>
+    </w:lvl>
+    <w:lvl w:ilvl="7" w:tplc="04090003" w:tentative="1">
+      <w:start w:val="1"/>
+      <w:numFmt w:val="bullet"/>
+      <w:lvlText w:val="o"/>
+      <w:lvlJc w:val="left"/>
+      <w:pPr>
+        <w:ind w:left="5760" w:hanging="360"/>
+      </w:pPr>
+      <w:rPr>
+        <w:rFonts w:ascii="Courier New" w:hAnsi="Courier New" w:hint="default"/>
+      </w:rPr>
+    </w:lvl>
+    <w:lvl w:ilvl="8" w:tplc="04090005" w:tentative="1">
+      <w:start w:val="1"/>
+      <w:numFmt w:val="bullet"/>
+      <w:lvlText w:val=""/>
+      <w:lvlJc w:val="left"/>
+      <w:pPr>
+        <w:ind w:left="6480" w:hanging="360"/>
+      </w:pPr>
+      <w:rPr>
+        <w:rFonts w:ascii="Wingdings" w:hAnsi="Wingdings" w:hint="default"/>
+      </w:rPr>
+    </w:lvl>
+  </w:abstractNum>
+  <w:abstractNum w:abstractNumId="2">
     <w:nsid w:val="7E026684"/>
     <w:multiLevelType w:val="hybridMultilevel"/>
     <w:tmpl w:val="4B50D4EE"/>
@@ -964,6 +1239,9 @@
     <w:abstractNumId w:val="0"/>
   </w:num>
   <w:num w:numId="2">
+    <w:abstractNumId w:val="2"/>
+  </w:num>
+  <w:num w:numId="3">
     <w:abstractNumId w:val="1"/>
   </w:num>
 </w:numbering>

</xml_diff>

<commit_message>
Relatório tecnico com mais coisas
</commit_message>
<xml_diff>
--- a/PROJECT_AIAC/docs/Documentação Tecnica.docx
+++ b/PROJECT_AIAC/docs/Documentação Tecnica.docx
@@ -320,7 +320,13 @@
     <w:p/>
     <w:p>
       <w:r>
-        <w:t xml:space="preserve">Os modulos do sistema são classificados de acordo com os workflows </w:t>
+        <w:t xml:space="preserve">Os </w:t>
+      </w:r>
+      <w:r>
+        <w:t>módulos</w:t>
+      </w:r>
+      <w:r>
+        <w:t xml:space="preserve"> do sistema são classificados de acordo com os workflows </w:t>
       </w:r>
       <w:r>
         <w:rPr>
@@ -356,7 +362,7 @@
         <w:rPr>
           <w:b/>
         </w:rPr>
-        <w:t>, Carregamento de Bibliotecas C</w:t>
+        <w:t>, Invocação do sistema CaixaChaves1.0</w:t>
       </w:r>
       <w:r>
         <w:rPr>
@@ -479,7 +485,13 @@
         <w:t xml:space="preserve"> que abrange todas as funcionalidades referentes à utilização do </w:t>
       </w:r>
       <w:r>
-        <w:t>AES na cifra do contéudo de um email.</w:t>
+        <w:t xml:space="preserve">AES na cifra do </w:t>
+      </w:r>
+      <w:r>
+        <w:t>conteúdo</w:t>
+      </w:r>
+      <w:r>
+        <w:t xml:space="preserve"> de um email.</w:t>
       </w:r>
       <w:r>
         <w:t xml:space="preserve"> </w:t>
@@ -536,7 +548,7 @@
         <w:rPr>
           <w:b/>
         </w:rPr>
-        <w:t>Carregamento de Bibliotecas C</w:t>
+        <w:t>Invocação do sistema CaixaChaves1.0</w:t>
       </w:r>
     </w:p>
     <w:p>
@@ -561,126 +573,343 @@
         <w:t>aesC</w:t>
       </w:r>
       <w:r>
-        <w:t xml:space="preserve"> que abrange todas as funcionalidades que permitem carregar o codigo C a ser utilizado pelo</w:t>
-      </w:r>
-      <w:r>
-        <w:rPr>
-          <w:b/>
-        </w:rPr>
+        <w:t xml:space="preserve"> que abrange todas as fun</w:t>
+      </w:r>
+      <w:r>
+        <w:t>cionalidades que permitem efectuar a cifra AES do conteúdo, usando o sistema CaixaChaves1.0</w:t>
+      </w:r>
+    </w:p>
+    <w:p>
+      <w:pPr>
+        <w:rPr>
+          <w:b/>
+        </w:rPr>
+      </w:pPr>
+    </w:p>
+    <w:p>
+      <w:pPr>
+        <w:rPr>
+          <w:b/>
+        </w:rPr>
+      </w:pPr>
+      <w:r>
+        <w:rPr>
+          <w:b/>
+        </w:rPr>
+        <w:t>Utilitários</w:t>
+      </w:r>
+    </w:p>
+    <w:p>
+      <w:r>
+        <w:t xml:space="preserve">Compreende o modulo </w:t>
+      </w:r>
+      <w:r>
+        <w:rPr>
+          <w:b/>
+        </w:rPr>
+        <w:t>aiac.tools</w:t>
+      </w:r>
+      <w:r>
+        <w:t xml:space="preserve"> que abrange </w:t>
+      </w:r>
+      <w:r>
+        <w:t>funcionalidades relativas à utilização da codificação de base64,  conversão de ficheiros para String ou Byte Array e ainda funcionalidades relativas à validação de assinatura temporal.</w:t>
+      </w:r>
+    </w:p>
+    <w:p/>
+    <w:p>
+      <w:pPr>
+        <w:rPr>
+          <w:b/>
+        </w:rPr>
+      </w:pPr>
+      <w:r>
+        <w:rPr>
+          <w:b/>
+        </w:rPr>
+        <w:t>DESCRIÇÃO DOS MODULOS</w:t>
+      </w:r>
+    </w:p>
+    <w:p/>
+    <w:p>
+      <w:pPr>
+        <w:rPr>
+          <w:b/>
+        </w:rPr>
+      </w:pPr>
+      <w:r>
+        <w:rPr>
+          <w:b/>
+        </w:rPr>
+        <w:t>aiac</w:t>
+      </w:r>
+    </w:p>
+    <w:p>
+      <w:pPr>
+        <w:rPr>
+          <w:b/>
+        </w:rPr>
+      </w:pPr>
+    </w:p>
+    <w:p>
+      <w:r>
+        <w:t xml:space="preserve">O modulo aiac é a directoria root de todo o sistema. Neste modulo para além de estarem contidos todos os outros </w:t>
+      </w:r>
+      <w:r>
+        <w:t>módulos</w:t>
+      </w:r>
+      <w:r>
+        <w:t>, temos ainda uma classe designada Main.</w:t>
+      </w:r>
+    </w:p>
+    <w:p/>
+    <w:p>
+      <w:r>
+        <w:t xml:space="preserve">É através da classe Main que todos os </w:t>
+      </w:r>
+      <w:r>
+        <w:t>métodos</w:t>
+      </w:r>
+      <w:r>
+        <w:t xml:space="preserve"> do sistema são invocados.</w:t>
+      </w:r>
+      <w:r>
         <w:t xml:space="preserve"> </w:t>
       </w:r>
       <w:r>
-        <w:rPr>
-          <w:b/>
-          <w:color w:val="FF0000"/>
-        </w:rPr>
-        <w:t>Middleware do prof</w:t>
-      </w:r>
-    </w:p>
-    <w:p>
-      <w:pPr>
-        <w:rPr>
-          <w:b/>
-        </w:rPr>
-      </w:pPr>
-    </w:p>
-    <w:p>
-      <w:pPr>
-        <w:rPr>
-          <w:b/>
-        </w:rPr>
-      </w:pPr>
-      <w:r>
-        <w:rPr>
-          <w:b/>
-        </w:rPr>
-        <w:t>Utilitários</w:t>
-      </w:r>
-    </w:p>
-    <w:p>
-      <w:r>
-        <w:t xml:space="preserve">Compreende o modulo </w:t>
-      </w:r>
-      <w:r>
-        <w:rPr>
-          <w:b/>
-        </w:rPr>
-        <w:t>aiac.tools</w:t>
-      </w:r>
-      <w:r>
-        <w:t xml:space="preserve"> que abrange </w:t>
-      </w:r>
-      <w:r>
-        <w:t>funcionalidades relativas à utilização da codificação de base64,  conversão de ficheiros para String ou Byte Array e ainda funcionalidades relativas à validação de assinatura temporal.</w:t>
+        <w:t xml:space="preserve"> Para a execuç</w:t>
+      </w:r>
+      <w:r>
+        <w:t>ão do sistema são contemplados 5</w:t>
+      </w:r>
+      <w:r>
+        <w:t xml:space="preserve"> argu</w:t>
+      </w:r>
+      <w:r>
+        <w:t xml:space="preserve">mentos - </w:t>
+      </w:r>
+      <w:r>
+        <w:t>-s/</w:t>
+      </w:r>
+      <w:r>
+        <w:t>r -p &lt;pathOfFile&gt; [-t] [-z] [-c].</w:t>
       </w:r>
     </w:p>
     <w:p/>
     <w:p>
       <w:pPr>
         <w:rPr>
-          <w:b/>
-        </w:rPr>
-      </w:pPr>
-      <w:r>
-        <w:rPr>
-          <w:b/>
-        </w:rPr>
-        <w:t>DESCRIÇÃO DOS MODULOS</w:t>
-      </w:r>
-    </w:p>
-    <w:p/>
-    <w:p>
-      <w:pPr>
-        <w:rPr>
-          <w:b/>
-        </w:rPr>
-      </w:pPr>
-      <w:r>
-        <w:rPr>
-          <w:b/>
-        </w:rPr>
-        <w:t>aiac</w:t>
-      </w:r>
-    </w:p>
-    <w:p>
-      <w:pPr>
-        <w:rPr>
-          <w:b/>
-        </w:rPr>
-      </w:pPr>
-    </w:p>
-    <w:p>
-      <w:r>
-        <w:t>O modulo aiac é a directoria root de todo o sistema. Neste modulo para além de estarem contidos todos os outros modulos, temos ainda uma classe designada Main.</w:t>
-      </w:r>
-    </w:p>
-    <w:p/>
-    <w:p>
-      <w:r>
-        <w:t>É através da classe Main que todos os metodos do sistema são invocados.</w:t>
-      </w:r>
-      <w:r>
-        <w:t xml:space="preserve"> </w:t>
-      </w:r>
-      <w:r>
-        <w:t xml:space="preserve"> Para a execução do sistema são contemplados 5 argumentos, sendo 3 deles opcionais. Ao invocar o sistema o utilizador terá obrigatoriamente de indicar em que modo está a trabalhar, envio ou recepção e qual o caminho para o email que quer enviar ou abrir. </w:t>
-      </w:r>
-      <w:bookmarkStart w:id="0" w:name="_GoBack"/>
-      <w:bookmarkEnd w:id="0"/>
-    </w:p>
-    <w:p>
-      <w:r>
-        <w:t>Essa invocação é feita de forma diferente dependendo do modo que estivermos a operar, envio ou recepção.</w:t>
-      </w:r>
-    </w:p>
-    <w:p/>
+          <w:u w:val="single"/>
+        </w:rPr>
+      </w:pPr>
+      <w:r>
+        <w:rPr>
+          <w:u w:val="single"/>
+        </w:rPr>
+        <w:t>Descrição dos argum</w:t>
+      </w:r>
+      <w:r>
+        <w:rPr>
+          <w:u w:val="single"/>
+        </w:rPr>
+        <w:t>e</w:t>
+      </w:r>
+      <w:r>
+        <w:rPr>
+          <w:u w:val="single"/>
+        </w:rPr>
+        <w:t>n</w:t>
+      </w:r>
+      <w:r>
+        <w:rPr>
+          <w:u w:val="single"/>
+        </w:rPr>
+        <w:t>tos:</w:t>
+      </w:r>
+    </w:p>
     <w:p>
       <w:pPr>
         <w:pStyle w:val="ListParagraph"/>
         <w:numPr>
           <w:ilvl w:val="0"/>
-          <w:numId w:val="3"/>
+          <w:numId w:val="4"/>
         </w:numPr>
+      </w:pPr>
+      <w:r>
+        <w:t xml:space="preserve">-s/-r </w:t>
+      </w:r>
+    </w:p>
+    <w:p>
+      <w:pPr>
+        <w:ind w:left="720"/>
+      </w:pPr>
+      <w:r>
+        <w:t xml:space="preserve">Serve o primeiro argumento para diferenciar o modo em que o sistema irá trabalhar. Ao ser invocado a flag –s o sistema irá </w:t>
+      </w:r>
+      <w:r>
+        <w:t>trabalhar</w:t>
+      </w:r>
+      <w:r>
+        <w:t xml:space="preserve"> em modo de envio, ou seja, todos as operações resultante a partir desse momento serão reflectidas num email a ser enviado pelo utilizador. De forma </w:t>
+      </w:r>
+      <w:r>
+        <w:t>análoga</w:t>
+      </w:r>
+      <w:r>
+        <w:t xml:space="preserve"> se for invocada a flag –r o sistema trabalhará em modo recepção.</w:t>
+      </w:r>
+    </w:p>
+    <w:p>
+      <w:pPr>
+        <w:ind w:left="720"/>
+      </w:pPr>
+    </w:p>
+    <w:p>
+      <w:pPr>
+        <w:pStyle w:val="ListParagraph"/>
+        <w:numPr>
+          <w:ilvl w:val="0"/>
+          <w:numId w:val="4"/>
+        </w:numPr>
+        <w:rPr>
+          <w:b/>
+        </w:rPr>
+      </w:pPr>
+      <w:r>
+        <w:t>-p &lt;pathOfFile&gt;</w:t>
+      </w:r>
+    </w:p>
+    <w:p>
+      <w:pPr>
+        <w:pStyle w:val="ListParagraph"/>
+      </w:pPr>
+      <w:r>
+        <w:t>O segundo argumento necessário à invocação do sistema indica-nos caminho do ficheiro que queremos enviar ou receber, consoante o que foi passado n</w:t>
+      </w:r>
+      <w:r>
+        <w:t xml:space="preserve">o argumento acima descrito. </w:t>
+      </w:r>
+    </w:p>
+    <w:p>
+      <w:pPr>
+        <w:pStyle w:val="ListParagraph"/>
+      </w:pPr>
+    </w:p>
+    <w:p>
+      <w:pPr>
+        <w:pStyle w:val="ListParagraph"/>
+        <w:numPr>
+          <w:ilvl w:val="0"/>
+          <w:numId w:val="4"/>
+        </w:numPr>
+        <w:rPr>
+          <w:b/>
+        </w:rPr>
+      </w:pPr>
+      <w:r>
+        <w:t>[-t]</w:t>
+      </w:r>
+    </w:p>
+    <w:p>
+      <w:pPr>
+        <w:pStyle w:val="ListParagraph"/>
+      </w:pPr>
+      <w:r>
+        <w:t xml:space="preserve">O terceiro argumento diz respeito </w:t>
+      </w:r>
+      <w:r>
+        <w:t xml:space="preserve">à utilização de uma assinatura temporal do conteúdo. </w:t>
+      </w:r>
+    </w:p>
+    <w:p>
+      <w:pPr>
+        <w:pStyle w:val="ListParagraph"/>
+        <w:rPr>
+          <w:b/>
+        </w:rPr>
+      </w:pPr>
+    </w:p>
+    <w:p>
+      <w:pPr>
+        <w:pStyle w:val="ListParagraph"/>
+        <w:numPr>
+          <w:ilvl w:val="0"/>
+          <w:numId w:val="4"/>
+        </w:numPr>
+        <w:rPr>
+          <w:b/>
+        </w:rPr>
+      </w:pPr>
+      <w:r>
+        <w:t>[-z]</w:t>
+      </w:r>
+    </w:p>
+    <w:p>
+      <w:pPr>
+        <w:pStyle w:val="ListParagraph"/>
+      </w:pPr>
+      <w:r>
+        <w:t>Serve o argumento –z para indicar ao sistema se o conteúdo será enviado comprimido será necessário a sua descompressão.</w:t>
+      </w:r>
+    </w:p>
+    <w:p>
+      <w:pPr>
+        <w:pStyle w:val="ListParagraph"/>
+        <w:rPr>
+          <w:b/>
+        </w:rPr>
+      </w:pPr>
+    </w:p>
+    <w:p>
+      <w:pPr>
+        <w:pStyle w:val="ListParagraph"/>
+        <w:numPr>
+          <w:ilvl w:val="0"/>
+          <w:numId w:val="4"/>
+        </w:numPr>
+        <w:rPr>
+          <w:b/>
+        </w:rPr>
+      </w:pPr>
+      <w:r>
+        <w:t>[-c]</w:t>
+      </w:r>
+    </w:p>
+    <w:p>
+      <w:pPr>
+        <w:pStyle w:val="ListParagraph"/>
+        <w:rPr>
+          <w:b/>
+        </w:rPr>
+      </w:pPr>
+      <w:r>
+        <w:t xml:space="preserve">O quinto argumento serve para dizer ao sistema se este irá cifrar o conteúdo </w:t>
+      </w:r>
+      <w:r>
+        <w:t>usando o algoritmo AES.</w:t>
+      </w:r>
+    </w:p>
+    <w:p>
+      <w:pPr>
+        <w:rPr>
+          <w:b/>
+        </w:rPr>
+      </w:pPr>
+    </w:p>
+    <w:p>
+      <w:r>
+        <w:t>Como já foi referido em cima o sistema tem dois modos distintos de operar – envio e recepção – sendo que cada um deles tem as suas características especificas.</w:t>
+      </w:r>
+    </w:p>
+    <w:p>
+      <w:pPr>
+        <w:rPr>
+          <w:b/>
+        </w:rPr>
+      </w:pPr>
+    </w:p>
+    <w:p>
+      <w:pPr>
         <w:rPr>
           <w:u w:val="single"/>
         </w:rPr>
@@ -689,21 +918,117 @@
         <w:rPr>
           <w:u w:val="single"/>
         </w:rPr>
-        <w:t>Modo Envio</w:t>
-      </w:r>
-    </w:p>
-    <w:p>
-      <w:r>
-        <w:t xml:space="preserve">Quando </w:t>
-      </w:r>
-    </w:p>
-    <w:p>
-      <w:pPr>
-        <w:rPr>
-          <w:b/>
-        </w:rPr>
-      </w:pPr>
-    </w:p>
+        <w:t>Modo de Envio</w:t>
+      </w:r>
+    </w:p>
+    <w:p>
+      <w:pPr>
+        <w:rPr>
+          <w:b/>
+        </w:rPr>
+      </w:pPr>
+    </w:p>
+    <w:p>
+      <w:r>
+        <w:t>Ao estarmos a trabalhar em modo de envio, a primeira operação a ser efectuada será a leitura</w:t>
+      </w:r>
+      <w:r>
+        <w:t xml:space="preserve"> e consequente conversão para base64</w:t>
+      </w:r>
+      <w:r>
+        <w:t xml:space="preserve"> do conteúdo do f</w:t>
+      </w:r>
+      <w:r>
+        <w:t>icheiro que queremos enviar. A conversão do conteúdo do ficheiro para base64 permite-nos enviar qualquer tipo de dados através de uma mensagem de email, pois com ela conseguimos ultrapassar a limitação que nos é imposta pela tabela ASCII neste tipo de mensagens.</w:t>
+      </w:r>
+    </w:p>
+    <w:p/>
+    <w:p>
+      <w:r>
+        <w:t xml:space="preserve">Após a leitura e consequente conversão do conteúdo para base64, </w:t>
+      </w:r>
+      <w:r>
+        <w:t>o sistema irá gerar um timestamp, que</w:t>
+      </w:r>
+      <w:r>
+        <w:t xml:space="preserve"> servirá para a criação </w:t>
+      </w:r>
+      <w:r>
+        <w:t>de uma assinatura temporal ao email.</w:t>
+      </w:r>
+    </w:p>
+    <w:p/>
+    <w:p>
+      <w:r>
+        <w:t>De seguido serão invocadas as bibliotecas de autenticação do cartão de cidadão, de</w:t>
+      </w:r>
+      <w:r>
+        <w:t xml:space="preserve"> modo a criar uma assinatura digital com o mesmo. Esta assinatura será concatenada de seguida com a assinatura temporal gerada através do timestamp e com o conteúdo em base64.</w:t>
+      </w:r>
+    </w:p>
+    <w:p/>
+    <w:p>
+      <w:r>
+        <w:t>Ao ser invocada a flag –t o sistema irá comprimir o conteúdo a enviar. Com esta compressão consegue-se assim explorar a entropia do conteúdo na altura da cifra com o algoritmo AES (invocação da flag –c).</w:t>
+      </w:r>
+      <w:r>
+        <w:t xml:space="preserve"> De notar que a utilização da cifra AES pode ser realizada através do algoritmo desenvolvido pela equipa de trabalho da Signo ou pelo sistema CaixaChaves1.0.</w:t>
+      </w:r>
+    </w:p>
+    <w:p/>
+    <w:p>
+      <w:r>
+        <w:t>Por fim o conteúdo é novamente convertido em base64 e escrito para um ficheiro que será enviado por email.</w:t>
+      </w:r>
+    </w:p>
+    <w:p/>
+    <w:p>
+      <w:pPr>
+        <w:rPr>
+          <w:u w:val="single"/>
+        </w:rPr>
+      </w:pPr>
+      <w:r>
+        <w:rPr>
+          <w:u w:val="single"/>
+        </w:rPr>
+        <w:t xml:space="preserve">Modo recepção </w:t>
+      </w:r>
+    </w:p>
+    <w:p>
+      <w:pPr>
+        <w:rPr>
+          <w:u w:val="single"/>
+        </w:rPr>
+      </w:pPr>
+    </w:p>
+    <w:p>
+      <w:r>
+        <w:t>Ao ser iniciado o modo de recepção, o ficheiro recebido é aberto e o seu conteúdo é desconvertido de base64.</w:t>
+      </w:r>
+      <w:r>
+        <w:t xml:space="preserve"> De seguida é realizada a decifra do conteúdo anteriormente cifrado com o algoritmo AES e ainda a descompressão do mesmo.</w:t>
+      </w:r>
+    </w:p>
+    <w:p/>
+    <w:p>
+      <w:r>
+        <w:t>Por fim é f</w:t>
+      </w:r>
+      <w:r>
+        <w:t>eita a validação da assinatura (</w:t>
+      </w:r>
+      <w:r>
+        <w:t>tanto ao nível da assinatura digital com o cartão do cidadão como da assinatura temporal com o tim</w:t>
+      </w:r>
+      <w:r>
+        <w:t>estamp) e conteúdo do email é escrito para um ficheiro.</w:t>
+      </w:r>
+      <w:r>
+        <w:t xml:space="preserve">  </w:t>
+      </w:r>
+    </w:p>
+    <w:p/>
     <w:p>
       <w:pPr>
         <w:rPr>
@@ -726,12 +1051,32 @@
     </w:p>
     <w:p>
       <w:r>
-        <w:t>Descrição tecnica do que faz a classes AES_API, AES</w:t>
+        <w:t xml:space="preserve">O modulo aiac.aesJAVA é </w:t>
+      </w:r>
+      <w:r>
+        <w:t>constituído</w:t>
+      </w:r>
+      <w:r>
+        <w:t xml:space="preserve"> pelas classes</w:t>
+      </w:r>
+      <w:r>
+        <w:t xml:space="preserve"> AES_API, AES</w:t>
       </w:r>
       <w:r>
         <w:t>Main, BlockCypherMode, CypherMode e FileRW</w:t>
       </w:r>
-    </w:p>
+      <w:r>
+        <w:t xml:space="preserve">. É neste modulo que </w:t>
+      </w:r>
+      <w:r>
+        <w:t>assenta</w:t>
+      </w:r>
+      <w:r>
+        <w:t xml:space="preserve"> todo o desenvolvimento do algoritmo de AES realizado pela equipa de trabalho da Signo.</w:t>
+      </w:r>
+    </w:p>
+    <w:p/>
+    <w:p/>
     <w:p>
       <w:pPr>
         <w:rPr>
@@ -761,12 +1106,20 @@
     </w:p>
     <w:p>
       <w:r>
-        <w:t xml:space="preserve">Descrição </w:t>
-      </w:r>
-      <w:r>
-        <w:t>tecnica do que faz a classes CCAPI e Utils</w:t>
-      </w:r>
-    </w:p>
+        <w:t xml:space="preserve">O modulo aiac.ptcc é responsável </w:t>
+      </w:r>
+      <w:r>
+        <w:t xml:space="preserve">pela criação da assinatura digital usando o cartão do cidadão. Dele fazem parte as </w:t>
+      </w:r>
+      <w:r>
+        <w:t>classes CCAPI e Utils</w:t>
+      </w:r>
+      <w:r>
+        <w:t>.</w:t>
+      </w:r>
+    </w:p>
+    <w:p/>
+    <w:p/>
     <w:p>
       <w:pPr>
         <w:rPr>
@@ -796,12 +1149,19 @@
     </w:p>
     <w:p>
       <w:r>
-        <w:t xml:space="preserve">Descrição </w:t>
-      </w:r>
-      <w:r>
-        <w:t>tecnica do que faz a classes Clock, Convert e ReadWrite</w:t>
-      </w:r>
-    </w:p>
+        <w:t xml:space="preserve">O modulo aiac.tools  é constituído pelas </w:t>
+      </w:r>
+      <w:r>
+        <w:t>classes Clock, Convert e ReadWrite</w:t>
+      </w:r>
+      <w:r>
+        <w:t xml:space="preserve">. Este modo </w:t>
+      </w:r>
+      <w:r>
+        <w:t>serve essencialmente para fornecer ferramentas úteis ao desenvolvimento do trabalho realizado pela Signo.</w:t>
+      </w:r>
+    </w:p>
+    <w:p/>
     <w:p>
       <w:pPr>
         <w:rPr>
@@ -831,10 +1191,7 @@
     </w:p>
     <w:p>
       <w:r>
-        <w:t>Descrição tecnica do</w:t>
-      </w:r>
-      <w:r>
-        <w:t xml:space="preserve"> que faz a classe Unzip</w:t>
+        <w:t>O modulo aiac.zip é responsável por fazer a descompressão do conteúdo de um email. Dele faz parte a classe unzip que recebe como argumento duas Strings,  uma referente ao local onde se encontra o conteúdo a descomprimir e outra que indica o local para onde será escrito o conteúdo descomprimido.</w:t>
       </w:r>
     </w:p>
     <w:p>
@@ -866,8 +1223,16 @@
     </w:p>
     <w:p>
       <w:r>
-        <w:t>Descrição tecnica do que faz as classes ...</w:t>
-      </w:r>
+        <w:t xml:space="preserve">O modulo aiac.aesC </w:t>
+      </w:r>
+      <w:r>
+        <w:t xml:space="preserve">é responsável pelo </w:t>
+      </w:r>
+      <w:r>
+        <w:t>carregamento das funções C que irão suportar a cifra AES usando o sistema CaixaChaves1.0</w:t>
+      </w:r>
+      <w:bookmarkStart w:id="0" w:name="_GoBack"/>
+      <w:bookmarkEnd w:id="0"/>
     </w:p>
     <w:p>
       <w:pPr>
@@ -1010,6 +1375,119 @@
     </w:lvl>
   </w:abstractNum>
   <w:abstractNum w:abstractNumId="1">
+    <w:nsid w:val="4DE05615"/>
+    <w:multiLevelType w:val="hybridMultilevel"/>
+    <w:tmpl w:val="35B81B00"/>
+    <w:lvl w:ilvl="0" w:tplc="04090001">
+      <w:start w:val="1"/>
+      <w:numFmt w:val="bullet"/>
+      <w:lvlText w:val=""/>
+      <w:lvlJc w:val="left"/>
+      <w:pPr>
+        <w:ind w:left="720" w:hanging="360"/>
+      </w:pPr>
+      <w:rPr>
+        <w:rFonts w:ascii="Symbol" w:hAnsi="Symbol" w:hint="default"/>
+      </w:rPr>
+    </w:lvl>
+    <w:lvl w:ilvl="1" w:tplc="04090003">
+      <w:start w:val="1"/>
+      <w:numFmt w:val="bullet"/>
+      <w:lvlText w:val="o"/>
+      <w:lvlJc w:val="left"/>
+      <w:pPr>
+        <w:ind w:left="1440" w:hanging="360"/>
+      </w:pPr>
+      <w:rPr>
+        <w:rFonts w:ascii="Courier New" w:hAnsi="Courier New" w:hint="default"/>
+      </w:rPr>
+    </w:lvl>
+    <w:lvl w:ilvl="2" w:tplc="04090005">
+      <w:start w:val="1"/>
+      <w:numFmt w:val="bullet"/>
+      <w:lvlText w:val=""/>
+      <w:lvlJc w:val="left"/>
+      <w:pPr>
+        <w:ind w:left="2160" w:hanging="360"/>
+      </w:pPr>
+      <w:rPr>
+        <w:rFonts w:ascii="Wingdings" w:hAnsi="Wingdings" w:hint="default"/>
+      </w:rPr>
+    </w:lvl>
+    <w:lvl w:ilvl="3" w:tplc="04090001">
+      <w:start w:val="1"/>
+      <w:numFmt w:val="bullet"/>
+      <w:lvlText w:val=""/>
+      <w:lvlJc w:val="left"/>
+      <w:pPr>
+        <w:ind w:left="2880" w:hanging="360"/>
+      </w:pPr>
+      <w:rPr>
+        <w:rFonts w:ascii="Symbol" w:hAnsi="Symbol" w:hint="default"/>
+      </w:rPr>
+    </w:lvl>
+    <w:lvl w:ilvl="4" w:tplc="04090003">
+      <w:start w:val="1"/>
+      <w:numFmt w:val="bullet"/>
+      <w:lvlText w:val="o"/>
+      <w:lvlJc w:val="left"/>
+      <w:pPr>
+        <w:ind w:left="3600" w:hanging="360"/>
+      </w:pPr>
+      <w:rPr>
+        <w:rFonts w:ascii="Courier New" w:hAnsi="Courier New" w:hint="default"/>
+      </w:rPr>
+    </w:lvl>
+    <w:lvl w:ilvl="5" w:tplc="04090005">
+      <w:start w:val="1"/>
+      <w:numFmt w:val="bullet"/>
+      <w:lvlText w:val=""/>
+      <w:lvlJc w:val="left"/>
+      <w:pPr>
+        <w:ind w:left="4320" w:hanging="360"/>
+      </w:pPr>
+      <w:rPr>
+        <w:rFonts w:ascii="Wingdings" w:hAnsi="Wingdings" w:hint="default"/>
+      </w:rPr>
+    </w:lvl>
+    <w:lvl w:ilvl="6" w:tplc="04090001" w:tentative="1">
+      <w:start w:val="1"/>
+      <w:numFmt w:val="bullet"/>
+      <w:lvlText w:val=""/>
+      <w:lvlJc w:val="left"/>
+      <w:pPr>
+        <w:ind w:left="5040" w:hanging="360"/>
+      </w:pPr>
+      <w:rPr>
+        <w:rFonts w:ascii="Symbol" w:hAnsi="Symbol" w:hint="default"/>
+      </w:rPr>
+    </w:lvl>
+    <w:lvl w:ilvl="7" w:tplc="04090003" w:tentative="1">
+      <w:start w:val="1"/>
+      <w:numFmt w:val="bullet"/>
+      <w:lvlText w:val="o"/>
+      <w:lvlJc w:val="left"/>
+      <w:pPr>
+        <w:ind w:left="5760" w:hanging="360"/>
+      </w:pPr>
+      <w:rPr>
+        <w:rFonts w:ascii="Courier New" w:hAnsi="Courier New" w:hint="default"/>
+      </w:rPr>
+    </w:lvl>
+    <w:lvl w:ilvl="8" w:tplc="04090005" w:tentative="1">
+      <w:start w:val="1"/>
+      <w:numFmt w:val="bullet"/>
+      <w:lvlText w:val=""/>
+      <w:lvlJc w:val="left"/>
+      <w:pPr>
+        <w:ind w:left="6480" w:hanging="360"/>
+      </w:pPr>
+      <w:rPr>
+        <w:rFonts w:ascii="Wingdings" w:hAnsi="Wingdings" w:hint="default"/>
+      </w:rPr>
+    </w:lvl>
+  </w:abstractNum>
+  <w:abstractNum w:abstractNumId="2">
     <w:nsid w:val="760323D8"/>
     <w:multiLevelType w:val="hybridMultilevel"/>
     <w:tmpl w:val="B5B6817C"/>
@@ -1122,7 +1600,7 @@
       </w:rPr>
     </w:lvl>
   </w:abstractNum>
-  <w:abstractNum w:abstractNumId="2">
+  <w:abstractNum w:abstractNumId="3">
     <w:nsid w:val="7E026684"/>
     <w:multiLevelType w:val="hybridMultilevel"/>
     <w:tmpl w:val="4B50D4EE"/>
@@ -1239,9 +1717,12 @@
     <w:abstractNumId w:val="0"/>
   </w:num>
   <w:num w:numId="2">
+    <w:abstractNumId w:val="3"/>
+  </w:num>
+  <w:num w:numId="3">
     <w:abstractNumId w:val="2"/>
   </w:num>
-  <w:num w:numId="3">
+  <w:num w:numId="4">
     <w:abstractNumId w:val="1"/>
   </w:num>
 </w:numbering>

</xml_diff>